<commit_message>
sua bao cao float merge
</commit_message>
<xml_diff>
--- a/Report/float_mergesort.docx
+++ b/Report/float_mergesort.docx
@@ -58,8 +58,17 @@
           <w:sz w:val="28"/>
           <w:szCs w:val="28"/>
         </w:rPr>
-        <w:t>11. Cài đặt SC_Read</w:t>
-      </w:r>
+        <w:t>11. Cài đặt SC_ReadFloat</w:t>
+      </w:r>
+    </w:p>
+    <w:p>
+      <w:pPr>
+        <w:rPr>
+          <w:rFonts w:ascii="Times New Roman" w:hAnsi="Times New Roman" w:cs="Times New Roman"/>
+          <w:sz w:val="28"/>
+          <w:szCs w:val="28"/>
+        </w:rPr>
+      </w:pPr>
       <w:r>
         <w:rPr>
           <w:rFonts w:ascii="Times New Roman" w:hAnsi="Times New Roman" w:cs="Times New Roman"/>
@@ -68,18 +77,194 @@
           <w:sz w:val="28"/>
           <w:szCs w:val="28"/>
         </w:rPr>
-        <w:t>Float</w:t>
-      </w:r>
-    </w:p>
-    <w:p>
-      <w:pPr>
-        <w:rPr>
-          <w:rFonts w:ascii="Times New Roman" w:hAnsi="Times New Roman" w:cs="Times New Roman"/>
-          <w:sz w:val="28"/>
-          <w:szCs w:val="28"/>
-        </w:rPr>
-      </w:pPr>
-      <w:r>
+        <w:t xml:space="preserve">- </w:t>
+      </w:r>
+      <w:r>
+        <w:rPr>
+          <w:rFonts w:ascii="Times New Roman" w:hAnsi="Times New Roman" w:cs="Times New Roman"/>
+          <w:sz w:val="28"/>
+          <w:szCs w:val="28"/>
+        </w:rPr>
+        <w:t>Các bước thực hiện:</w:t>
+      </w:r>
+    </w:p>
+    <w:p>
+      <w:pPr>
+        <w:rPr>
+          <w:rFonts w:ascii="Times New Roman" w:hAnsi="Times New Roman" w:cs="Times New Roman"/>
+          <w:sz w:val="28"/>
+          <w:szCs w:val="28"/>
+        </w:rPr>
+      </w:pPr>
+      <w:r>
+        <w:rPr>
+          <w:rFonts w:ascii="Times New Roman" w:hAnsi="Times New Roman" w:cs="Times New Roman"/>
+          <w:sz w:val="28"/>
+          <w:szCs w:val="28"/>
+        </w:rPr>
+        <w:t>1. Xác định số lượng kí tự tối đa mà có thể đọc được từ bàn phím, trong trường hợp này, số lượng kí tự tối đa được đặt là 255.</w:t>
+      </w:r>
+    </w:p>
+    <w:p>
+      <w:pPr>
+        <w:rPr>
+          <w:rFonts w:ascii="Times New Roman" w:hAnsi="Times New Roman" w:cs="Times New Roman"/>
+          <w:sz w:val="28"/>
+          <w:szCs w:val="28"/>
+        </w:rPr>
+      </w:pPr>
+      <w:r>
+        <w:rPr>
+          <w:rFonts w:ascii="Times New Roman" w:hAnsi="Times New Roman" w:cs="Times New Roman"/>
+          <w:sz w:val="28"/>
+          <w:szCs w:val="28"/>
+        </w:rPr>
+        <w:t>2. Tạo một buffer có kích thước 255 để lưu trữ dữ liệu đọc từ console, sau đó sử dụng phương thức “Read” của đối tượng “gSynchConsole” để đọc dữ liệu từ bàn phím và lưu trữ vào buffer.</w:t>
+      </w:r>
+    </w:p>
+    <w:p>
+      <w:pPr>
+        <w:rPr>
+          <w:rFonts w:ascii="Times New Roman" w:hAnsi="Times New Roman" w:cs="Times New Roman"/>
+          <w:sz w:val="28"/>
+          <w:szCs w:val="28"/>
+          <w:vertAlign w:val="subscript"/>
+        </w:rPr>
+      </w:pPr>
+      <w:r>
+        <w:rPr>
+          <w:rFonts w:ascii="Times New Roman" w:hAnsi="Times New Roman" w:cs="Times New Roman"/>
+          <w:sz w:val="28"/>
+          <w:szCs w:val="28"/>
+        </w:rPr>
+        <w:t xml:space="preserve">3. </w:t>
+      </w:r>
+      <w:r>
+        <w:rPr>
+          <w:rFonts w:ascii="Times New Roman" w:hAnsi="Times New Roman" w:cs="Times New Roman"/>
+          <w:sz w:val="28"/>
+          <w:szCs w:val="28"/>
+        </w:rPr>
+        <w:t xml:space="preserve">Khởi tạo một biến check bằng true. </w:t>
+      </w:r>
+      <w:r>
+        <w:rPr>
+          <w:rFonts w:ascii="Times New Roman" w:hAnsi="Times New Roman" w:cs="Times New Roman"/>
+          <w:sz w:val="28"/>
+          <w:szCs w:val="28"/>
+        </w:rPr>
+        <w:t xml:space="preserve">Nếu số ký tự ‘.’ trong buffer nhiều hơn 1 hoặc các ký tự không phải là </w:t>
+      </w:r>
+      <w:r>
+        <w:rPr>
+          <w:rFonts w:ascii="Times New Roman" w:hAnsi="Times New Roman" w:cs="Times New Roman"/>
+          <w:sz w:val="28"/>
+          <w:szCs w:val="28"/>
+        </w:rPr>
+        <w:t>không phải là số thì biến biến check bằng  false.</w:t>
+      </w:r>
+    </w:p>
+    <w:p>
+      <w:pPr>
+        <w:rPr>
+          <w:rFonts w:ascii="Times New Roman" w:hAnsi="Times New Roman" w:cs="Times New Roman"/>
+          <w:sz w:val="28"/>
+          <w:szCs w:val="28"/>
+        </w:rPr>
+      </w:pPr>
+      <w:r>
+        <w:rPr>
+          <w:rFonts w:ascii="Times New Roman" w:hAnsi="Times New Roman" w:cs="Times New Roman"/>
+          <w:sz w:val="28"/>
+          <w:szCs w:val="28"/>
+        </w:rPr>
+        <w:t>4.</w:t>
+      </w:r>
+      <w:r>
+        <w:rPr>
+          <w:rFonts w:ascii="Times New Roman" w:hAnsi="Times New Roman" w:cs="Times New Roman"/>
+          <w:sz w:val="28"/>
+          <w:szCs w:val="28"/>
+        </w:rPr>
+        <w:t>1</w:t>
+      </w:r>
+      <w:r>
+        <w:rPr>
+          <w:rFonts w:ascii="Times New Roman" w:hAnsi="Times New Roman" w:cs="Times New Roman"/>
+          <w:sz w:val="28"/>
+          <w:szCs w:val="28"/>
+        </w:rPr>
+        <w:t xml:space="preserve"> </w:t>
+      </w:r>
+      <w:r>
+        <w:rPr>
+          <w:rFonts w:ascii="Times New Roman" w:hAnsi="Times New Roman" w:cs="Times New Roman"/>
+          <w:sz w:val="28"/>
+          <w:szCs w:val="28"/>
+        </w:rPr>
+        <w:t xml:space="preserve">Nếu check vẫn bằng true thì chuyển </w:t>
+      </w:r>
+      <w:r>
+        <w:rPr>
+          <w:rFonts w:ascii="Times New Roman" w:hAnsi="Times New Roman" w:cs="Times New Roman"/>
+          <w:sz w:val="28"/>
+          <w:szCs w:val="28"/>
+        </w:rPr>
+        <w:t xml:space="preserve">từ buffer sang biến float  “ f ” bằng hàm sscanf của c. Sau đó dùng kỹ thuật </w:t>
+      </w:r>
+      <w:r>
+        <w:rPr>
+          <w:rFonts w:ascii="Times New Roman" w:hAnsi="Times New Roman" w:cs="Times New Roman"/>
+          <w:sz w:val="28"/>
+          <w:szCs w:val="28"/>
+        </w:rPr>
+        <w:t>type punning</w:t>
+      </w:r>
+      <w:r>
+        <w:rPr>
+          <w:rFonts w:ascii="Times New Roman" w:hAnsi="Times New Roman" w:cs="Times New Roman"/>
+          <w:sz w:val="28"/>
+          <w:szCs w:val="28"/>
+        </w:rPr>
+        <w:t xml:space="preserve"> để chuyển float  “ f “ thành int     “ f_int ”  nhờ con trỏ mà không làm mất dữ liệu trên bộ nhớ. Sau đó lưu “ f_int ” vào register số 2 để syscall trả về.</w:t>
+      </w:r>
+    </w:p>
+    <w:p>
+      <w:pPr>
+        <w:rPr>
+          <w:rFonts w:ascii="Times New Roman" w:hAnsi="Times New Roman" w:cs="Times New Roman"/>
+          <w:sz w:val="28"/>
+          <w:szCs w:val="28"/>
+        </w:rPr>
+      </w:pPr>
+      <w:r>
+        <w:rPr>
+          <w:rFonts w:ascii="Times New Roman" w:hAnsi="Times New Roman" w:cs="Times New Roman"/>
+          <w:sz w:val="28"/>
+          <w:szCs w:val="28"/>
+        </w:rPr>
+        <w:t>4.2 Nếu check bằng false thì sẽ in ra màn hình console dữ liệu vừa nhập không phải là số thực và lưu 0 vào register số 2 để syscall trả về.</w:t>
+      </w:r>
+    </w:p>
+    <w:p>
+      <w:pPr>
+        <w:rPr>
+          <w:rFonts w:ascii="Times New Roman" w:hAnsi="Times New Roman" w:cs="Times New Roman"/>
+          <w:sz w:val="28"/>
+          <w:szCs w:val="28"/>
+        </w:rPr>
+      </w:pPr>
+      <w:r>
+        <w:rPr>
+          <w:rFonts w:ascii="Times New Roman" w:hAnsi="Times New Roman" w:cs="Times New Roman"/>
+          <w:sz w:val="28"/>
+          <w:szCs w:val="28"/>
+        </w:rPr>
+        <w:t>5. Cuối cùng tăng giá trị progam counter.</w:t>
+      </w:r>
+    </w:p>
+    <w:p>
+      <w:pPr>
         <w:rPr>
           <w:rFonts w:ascii="Times New Roman" w:hAnsi="Times New Roman" w:cs="Times New Roman"/>
           <w:b/>
@@ -87,194 +272,8 @@
           <w:sz w:val="28"/>
           <w:szCs w:val="28"/>
         </w:rPr>
-        <w:t xml:space="preserve">- </w:t>
-      </w:r>
-      <w:r>
-        <w:rPr>
-          <w:rFonts w:ascii="Times New Roman" w:hAnsi="Times New Roman" w:cs="Times New Roman"/>
-          <w:sz w:val="28"/>
-          <w:szCs w:val="28"/>
-        </w:rPr>
-        <w:t>Các bước thực hiện:</w:t>
-      </w:r>
-    </w:p>
-    <w:p>
-      <w:pPr>
-        <w:rPr>
-          <w:rFonts w:ascii="Times New Roman" w:hAnsi="Times New Roman" w:cs="Times New Roman"/>
-          <w:sz w:val="28"/>
-          <w:szCs w:val="28"/>
-        </w:rPr>
-      </w:pPr>
-      <w:r>
-        <w:rPr>
-          <w:rFonts w:ascii="Times New Roman" w:hAnsi="Times New Roman" w:cs="Times New Roman"/>
-          <w:sz w:val="28"/>
-          <w:szCs w:val="28"/>
-        </w:rPr>
-        <w:t>1. Xác định số lượng kí tự tối đa mà có thể đọc được từ bàn phím, trong trường hợp này, số lượng kí tự tối đa được đặt là 255.</w:t>
-      </w:r>
-    </w:p>
-    <w:p>
-      <w:pPr>
-        <w:rPr>
-          <w:rFonts w:ascii="Times New Roman" w:hAnsi="Times New Roman" w:cs="Times New Roman"/>
-          <w:sz w:val="28"/>
-          <w:szCs w:val="28"/>
-        </w:rPr>
-      </w:pPr>
-      <w:r>
-        <w:rPr>
-          <w:rFonts w:ascii="Times New Roman" w:hAnsi="Times New Roman" w:cs="Times New Roman"/>
-          <w:sz w:val="28"/>
-          <w:szCs w:val="28"/>
-        </w:rPr>
-        <w:t>2. Tạo một buffer có kích thước 255 để lưu trữ dữ liệu đọc từ console, sau đó sử dụng phương thức “Read” của đối tượng “gSynchConsole” để đọc dữ liệu từ bàn phím và lưu trữ vào buffer.</w:t>
-      </w:r>
-    </w:p>
-    <w:p>
-      <w:pPr>
-        <w:rPr>
-          <w:rFonts w:ascii="Times New Roman" w:hAnsi="Times New Roman" w:cs="Times New Roman"/>
-          <w:sz w:val="28"/>
-          <w:szCs w:val="28"/>
-          <w:vertAlign w:val="subscript"/>
-        </w:rPr>
-      </w:pPr>
-      <w:r>
-        <w:rPr>
-          <w:rFonts w:ascii="Times New Roman" w:hAnsi="Times New Roman" w:cs="Times New Roman"/>
-          <w:sz w:val="28"/>
-          <w:szCs w:val="28"/>
-        </w:rPr>
-        <w:t xml:space="preserve">3. </w:t>
-      </w:r>
-      <w:r>
-        <w:rPr>
-          <w:rFonts w:ascii="Times New Roman" w:hAnsi="Times New Roman" w:cs="Times New Roman"/>
-          <w:sz w:val="28"/>
-          <w:szCs w:val="28"/>
-        </w:rPr>
-        <w:t xml:space="preserve">Khởi tạo một biến check bằng true. </w:t>
-      </w:r>
-      <w:r>
-        <w:rPr>
-          <w:rFonts w:ascii="Times New Roman" w:hAnsi="Times New Roman" w:cs="Times New Roman"/>
-          <w:sz w:val="28"/>
-          <w:szCs w:val="28"/>
-        </w:rPr>
-        <w:t xml:space="preserve">Nếu số ký tự ‘.’ trong buffer nhiều hơn 1 hoặc các ký tự không phải là </w:t>
-      </w:r>
-      <w:r>
-        <w:rPr>
-          <w:rFonts w:ascii="Times New Roman" w:hAnsi="Times New Roman" w:cs="Times New Roman"/>
-          <w:sz w:val="28"/>
-          <w:szCs w:val="28"/>
-        </w:rPr>
-        <w:t>không phải là số thì biến biến check bằng  false.</w:t>
-      </w:r>
-    </w:p>
-    <w:p>
-      <w:pPr>
-        <w:rPr>
-          <w:rFonts w:ascii="Times New Roman" w:hAnsi="Times New Roman" w:cs="Times New Roman"/>
-          <w:sz w:val="28"/>
-          <w:szCs w:val="28"/>
-        </w:rPr>
-      </w:pPr>
-      <w:r>
-        <w:rPr>
-          <w:rFonts w:ascii="Times New Roman" w:hAnsi="Times New Roman" w:cs="Times New Roman"/>
-          <w:sz w:val="28"/>
-          <w:szCs w:val="28"/>
-        </w:rPr>
-        <w:t>4.</w:t>
-      </w:r>
-      <w:r>
-        <w:rPr>
-          <w:rFonts w:ascii="Times New Roman" w:hAnsi="Times New Roman" w:cs="Times New Roman"/>
-          <w:sz w:val="28"/>
-          <w:szCs w:val="28"/>
-        </w:rPr>
-        <w:t>1</w:t>
-      </w:r>
-      <w:r>
-        <w:rPr>
-          <w:rFonts w:ascii="Times New Roman" w:hAnsi="Times New Roman" w:cs="Times New Roman"/>
-          <w:sz w:val="28"/>
-          <w:szCs w:val="28"/>
-        </w:rPr>
-        <w:t xml:space="preserve"> </w:t>
-      </w:r>
-      <w:r>
-        <w:rPr>
-          <w:rFonts w:ascii="Times New Roman" w:hAnsi="Times New Roman" w:cs="Times New Roman"/>
-          <w:sz w:val="28"/>
-          <w:szCs w:val="28"/>
-        </w:rPr>
-        <w:t xml:space="preserve">Nếu check vẫn bằng true thì chuyển </w:t>
-      </w:r>
-      <w:r>
-        <w:rPr>
-          <w:rFonts w:ascii="Times New Roman" w:hAnsi="Times New Roman" w:cs="Times New Roman"/>
-          <w:sz w:val="28"/>
-          <w:szCs w:val="28"/>
-        </w:rPr>
-        <w:t xml:space="preserve">từ buffer sang biến float  “ f ” bằng hàm sscanf của c. Sau đó dùng kỹ thuật </w:t>
-      </w:r>
-      <w:r>
-        <w:rPr>
-          <w:rFonts w:ascii="Times New Roman" w:hAnsi="Times New Roman" w:cs="Times New Roman"/>
-          <w:sz w:val="28"/>
-          <w:szCs w:val="28"/>
-        </w:rPr>
-        <w:t>type punning</w:t>
-      </w:r>
-      <w:r>
-        <w:rPr>
-          <w:rFonts w:ascii="Times New Roman" w:hAnsi="Times New Roman" w:cs="Times New Roman"/>
-          <w:sz w:val="28"/>
-          <w:szCs w:val="28"/>
-        </w:rPr>
-        <w:t xml:space="preserve"> để chuyển float  “ f “ thành int     “ f_int ”  nhờ con trỏ mà không làm mất dữ liệu trên bộ nhớ. Sau đó lưu “ f_int ” vào register số 2 để syscall trả về.</w:t>
-      </w:r>
-    </w:p>
-    <w:p>
-      <w:pPr>
-        <w:rPr>
-          <w:rFonts w:ascii="Times New Roman" w:hAnsi="Times New Roman" w:cs="Times New Roman"/>
-          <w:sz w:val="28"/>
-          <w:szCs w:val="28"/>
-        </w:rPr>
-      </w:pPr>
-      <w:r>
-        <w:rPr>
-          <w:rFonts w:ascii="Times New Roman" w:hAnsi="Times New Roman" w:cs="Times New Roman"/>
-          <w:sz w:val="28"/>
-          <w:szCs w:val="28"/>
-        </w:rPr>
-        <w:t>4.2 Nếu check bằng false thì sẽ in ra màn hình console dữ liệu vừa nhập không phải là số thực và lưu 0 vào register số 2 để syscall trả về.</w:t>
-      </w:r>
-    </w:p>
-    <w:p>
-      <w:pPr>
-        <w:rPr>
-          <w:rFonts w:ascii="Times New Roman" w:hAnsi="Times New Roman" w:cs="Times New Roman"/>
-          <w:sz w:val="28"/>
-          <w:szCs w:val="28"/>
-        </w:rPr>
-      </w:pPr>
-      <w:r>
-        <w:rPr>
-          <w:rFonts w:ascii="Times New Roman" w:hAnsi="Times New Roman" w:cs="Times New Roman"/>
-          <w:sz w:val="28"/>
-          <w:szCs w:val="28"/>
-        </w:rPr>
-        <w:t>5. Cuối cùng tăng giá trị progam counter.</w:t>
-      </w:r>
-    </w:p>
-    <w:p>
-      <w:pPr>
+      </w:pPr>
+      <w:r>
         <w:rPr>
           <w:rFonts w:ascii="Times New Roman" w:hAnsi="Times New Roman" w:cs="Times New Roman"/>
           <w:b/>
@@ -282,7 +281,8 @@
           <w:sz w:val="28"/>
           <w:szCs w:val="28"/>
         </w:rPr>
-      </w:pPr>
+        <w:t>12. Cài đặt SC_Print</w:t>
+      </w:r>
       <w:r>
         <w:rPr>
           <w:rFonts w:ascii="Times New Roman" w:hAnsi="Times New Roman" w:cs="Times New Roman"/>
@@ -291,9 +291,185 @@
           <w:sz w:val="28"/>
           <w:szCs w:val="28"/>
         </w:rPr>
-        <w:t>12. Cài đặt SC_Print</w:t>
-      </w:r>
-      <w:r>
+        <w:t>Float</w:t>
+      </w:r>
+    </w:p>
+    <w:p>
+      <w:pPr>
+        <w:rPr>
+          <w:rFonts w:ascii="Times New Roman" w:hAnsi="Times New Roman" w:cs="Times New Roman"/>
+          <w:sz w:val="28"/>
+          <w:szCs w:val="28"/>
+        </w:rPr>
+      </w:pPr>
+      <w:r>
+        <w:rPr>
+          <w:rFonts w:ascii="Times New Roman" w:hAnsi="Times New Roman" w:cs="Times New Roman"/>
+          <w:sz w:val="28"/>
+          <w:szCs w:val="28"/>
+        </w:rPr>
+        <w:t>- Các bước thực hiện:</w:t>
+      </w:r>
+    </w:p>
+    <w:p>
+      <w:pPr>
+        <w:rPr>
+          <w:rFonts w:ascii="Times New Roman" w:hAnsi="Times New Roman" w:cs="Times New Roman"/>
+          <w:sz w:val="28"/>
+          <w:szCs w:val="28"/>
+        </w:rPr>
+      </w:pPr>
+      <w:r>
+        <w:rPr>
+          <w:rFonts w:ascii="Times New Roman" w:hAnsi="Times New Roman" w:cs="Times New Roman"/>
+          <w:sz w:val="28"/>
+          <w:szCs w:val="28"/>
+        </w:rPr>
+        <w:t xml:space="preserve">1. Đọc </w:t>
+      </w:r>
+      <w:r>
+        <w:rPr>
+          <w:rFonts w:ascii="Times New Roman" w:hAnsi="Times New Roman" w:cs="Times New Roman"/>
+          <w:sz w:val="28"/>
+          <w:szCs w:val="28"/>
+        </w:rPr>
+        <w:t>số thực</w:t>
+      </w:r>
+      <w:r>
+        <w:rPr>
+          <w:rFonts w:ascii="Times New Roman" w:hAnsi="Times New Roman" w:cs="Times New Roman"/>
+          <w:sz w:val="28"/>
+          <w:szCs w:val="28"/>
+        </w:rPr>
+        <w:t xml:space="preserve"> từ thanh ghi 4 của máy vào biến </w:t>
+      </w:r>
+      <w:r>
+        <w:rPr>
+          <w:rFonts w:ascii="Times New Roman" w:hAnsi="Times New Roman" w:cs="Times New Roman"/>
+          <w:sz w:val="28"/>
+          <w:szCs w:val="28"/>
+        </w:rPr>
+        <w:t>“ f</w:t>
+      </w:r>
+      <w:r>
+        <w:rPr>
+          <w:rFonts w:ascii="Times New Roman" w:hAnsi="Times New Roman" w:cs="Times New Roman"/>
+          <w:sz w:val="28"/>
+          <w:szCs w:val="28"/>
+        </w:rPr>
+        <w:t>_int</w:t>
+      </w:r>
+      <w:r>
+        <w:rPr>
+          <w:rFonts w:ascii="Times New Roman" w:hAnsi="Times New Roman" w:cs="Times New Roman"/>
+          <w:sz w:val="28"/>
+          <w:szCs w:val="28"/>
+        </w:rPr>
+        <w:t xml:space="preserve"> ”</w:t>
+      </w:r>
+      <w:r>
+        <w:rPr>
+          <w:rFonts w:ascii="Times New Roman" w:hAnsi="Times New Roman" w:cs="Times New Roman"/>
+          <w:sz w:val="28"/>
+          <w:szCs w:val="28"/>
+        </w:rPr>
+        <w:t>.</w:t>
+      </w:r>
+    </w:p>
+    <w:p>
+      <w:pPr>
+        <w:rPr>
+          <w:rFonts w:ascii="Times New Roman" w:hAnsi="Times New Roman" w:cs="Times New Roman"/>
+          <w:sz w:val="28"/>
+          <w:szCs w:val="28"/>
+        </w:rPr>
+      </w:pPr>
+      <w:r>
+        <w:rPr>
+          <w:rFonts w:ascii="Times New Roman" w:hAnsi="Times New Roman" w:cs="Times New Roman"/>
+          <w:sz w:val="28"/>
+          <w:szCs w:val="28"/>
+        </w:rPr>
+        <w:t>2. Sau khi đọc kí tự từ thanh ghi</w:t>
+      </w:r>
+      <w:r>
+        <w:rPr>
+          <w:rFonts w:ascii="Times New Roman" w:hAnsi="Times New Roman" w:cs="Times New Roman"/>
+          <w:sz w:val="28"/>
+          <w:szCs w:val="28"/>
+        </w:rPr>
+        <w:t>, ta lại dùng kỹ thuật type punning để chuyển “f_int” từ kiểu int sang biến “ f ” kiểu float.</w:t>
+      </w:r>
+    </w:p>
+    <w:p>
+      <w:pPr>
+        <w:rPr>
+          <w:rFonts w:ascii="Times New Roman" w:hAnsi="Times New Roman" w:cs="Times New Roman"/>
+          <w:sz w:val="28"/>
+          <w:szCs w:val="28"/>
+        </w:rPr>
+      </w:pPr>
+      <w:r>
+        <w:rPr>
+          <w:rFonts w:ascii="Times New Roman" w:hAnsi="Times New Roman" w:cs="Times New Roman"/>
+          <w:sz w:val="28"/>
+          <w:szCs w:val="28"/>
+        </w:rPr>
+        <w:t>3. Sử dụng hàm sprintf của c để lưu của kí tự của số thực cần in vào mảng char tên “buffer”.</w:t>
+      </w:r>
+    </w:p>
+    <w:p>
+      <w:pPr>
+        <w:rPr>
+          <w:rFonts w:ascii="Times New Roman" w:hAnsi="Times New Roman" w:cs="Times New Roman"/>
+          <w:sz w:val="28"/>
+          <w:szCs w:val="28"/>
+        </w:rPr>
+      </w:pPr>
+      <w:r>
+        <w:rPr>
+          <w:rFonts w:ascii="Times New Roman" w:hAnsi="Times New Roman" w:cs="Times New Roman"/>
+          <w:sz w:val="28"/>
+          <w:szCs w:val="28"/>
+        </w:rPr>
+        <w:t>4. Sau đó</w:t>
+      </w:r>
+      <w:r>
+        <w:rPr>
+          <w:rFonts w:ascii="Times New Roman" w:hAnsi="Times New Roman" w:cs="Times New Roman"/>
+          <w:sz w:val="28"/>
+          <w:szCs w:val="28"/>
+        </w:rPr>
+        <w:t xml:space="preserve"> dùng phương thức “Write” của đối tượng “gSynchConsole” để ghi kí tự đó ra màn hình. Kí tự được ghi bằng cách truyền địa chỉ của “c” và số lượng kí tự cần ghi, trong trường hợp này là 1.</w:t>
+      </w:r>
+    </w:p>
+    <w:p>
+      <w:pPr>
+        <w:rPr>
+          <w:rFonts w:ascii="Times New Roman" w:hAnsi="Times New Roman" w:cs="Times New Roman"/>
+          <w:sz w:val="28"/>
+          <w:szCs w:val="28"/>
+        </w:rPr>
+      </w:pPr>
+      <w:r>
+        <w:rPr>
+          <w:rFonts w:ascii="Times New Roman" w:hAnsi="Times New Roman" w:cs="Times New Roman"/>
+          <w:sz w:val="28"/>
+          <w:szCs w:val="28"/>
+        </w:rPr>
+        <w:t>5</w:t>
+      </w:r>
+      <w:r>
+        <w:rPr>
+          <w:rFonts w:ascii="Times New Roman" w:hAnsi="Times New Roman" w:cs="Times New Roman"/>
+          <w:sz w:val="28"/>
+          <w:szCs w:val="28"/>
+        </w:rPr>
+        <w:t>. Cuối cùng, tăng giá trị program counter.</w:t>
+      </w:r>
+    </w:p>
+    <w:p>
+      <w:pPr>
         <w:rPr>
           <w:rFonts w:ascii="Times New Roman" w:hAnsi="Times New Roman" w:cs="Times New Roman"/>
           <w:b/>
@@ -301,185 +477,8 @@
           <w:sz w:val="28"/>
           <w:szCs w:val="28"/>
         </w:rPr>
-        <w:t>Float</w:t>
-      </w:r>
-    </w:p>
-    <w:p>
-      <w:pPr>
-        <w:rPr>
-          <w:rFonts w:ascii="Times New Roman" w:hAnsi="Times New Roman" w:cs="Times New Roman"/>
-          <w:sz w:val="28"/>
-          <w:szCs w:val="28"/>
-        </w:rPr>
-      </w:pPr>
-      <w:r>
-        <w:rPr>
-          <w:rFonts w:ascii="Times New Roman" w:hAnsi="Times New Roman" w:cs="Times New Roman"/>
-          <w:sz w:val="28"/>
-          <w:szCs w:val="28"/>
-        </w:rPr>
-        <w:t>- Các bước thực hiện:</w:t>
-      </w:r>
-    </w:p>
-    <w:p>
-      <w:pPr>
-        <w:rPr>
-          <w:rFonts w:ascii="Times New Roman" w:hAnsi="Times New Roman" w:cs="Times New Roman"/>
-          <w:sz w:val="28"/>
-          <w:szCs w:val="28"/>
-        </w:rPr>
-      </w:pPr>
-      <w:r>
-        <w:rPr>
-          <w:rFonts w:ascii="Times New Roman" w:hAnsi="Times New Roman" w:cs="Times New Roman"/>
-          <w:sz w:val="28"/>
-          <w:szCs w:val="28"/>
-        </w:rPr>
-        <w:t xml:space="preserve">1. Đọc </w:t>
-      </w:r>
-      <w:r>
-        <w:rPr>
-          <w:rFonts w:ascii="Times New Roman" w:hAnsi="Times New Roman" w:cs="Times New Roman"/>
-          <w:sz w:val="28"/>
-          <w:szCs w:val="28"/>
-        </w:rPr>
-        <w:t>số thực</w:t>
-      </w:r>
-      <w:r>
-        <w:rPr>
-          <w:rFonts w:ascii="Times New Roman" w:hAnsi="Times New Roman" w:cs="Times New Roman"/>
-          <w:sz w:val="28"/>
-          <w:szCs w:val="28"/>
-        </w:rPr>
-        <w:t xml:space="preserve"> từ thanh ghi 4 của máy vào biến </w:t>
-      </w:r>
-      <w:r>
-        <w:rPr>
-          <w:rFonts w:ascii="Times New Roman" w:hAnsi="Times New Roman" w:cs="Times New Roman"/>
-          <w:sz w:val="28"/>
-          <w:szCs w:val="28"/>
-        </w:rPr>
-        <w:t>“ f</w:t>
-      </w:r>
-      <w:r>
-        <w:rPr>
-          <w:rFonts w:ascii="Times New Roman" w:hAnsi="Times New Roman" w:cs="Times New Roman"/>
-          <w:sz w:val="28"/>
-          <w:szCs w:val="28"/>
-        </w:rPr>
-        <w:t>_int</w:t>
-      </w:r>
-      <w:r>
-        <w:rPr>
-          <w:rFonts w:ascii="Times New Roman" w:hAnsi="Times New Roman" w:cs="Times New Roman"/>
-          <w:sz w:val="28"/>
-          <w:szCs w:val="28"/>
-        </w:rPr>
-        <w:t xml:space="preserve"> ”</w:t>
-      </w:r>
-      <w:r>
-        <w:rPr>
-          <w:rFonts w:ascii="Times New Roman" w:hAnsi="Times New Roman" w:cs="Times New Roman"/>
-          <w:sz w:val="28"/>
-          <w:szCs w:val="28"/>
-        </w:rPr>
-        <w:t>.</w:t>
-      </w:r>
-    </w:p>
-    <w:p>
-      <w:pPr>
-        <w:rPr>
-          <w:rFonts w:ascii="Times New Roman" w:hAnsi="Times New Roman" w:cs="Times New Roman"/>
-          <w:sz w:val="28"/>
-          <w:szCs w:val="28"/>
-        </w:rPr>
-      </w:pPr>
-      <w:r>
-        <w:rPr>
-          <w:rFonts w:ascii="Times New Roman" w:hAnsi="Times New Roman" w:cs="Times New Roman"/>
-          <w:sz w:val="28"/>
-          <w:szCs w:val="28"/>
-        </w:rPr>
-        <w:t>2. Sau khi đọc kí tự từ thanh ghi</w:t>
-      </w:r>
-      <w:r>
-        <w:rPr>
-          <w:rFonts w:ascii="Times New Roman" w:hAnsi="Times New Roman" w:cs="Times New Roman"/>
-          <w:sz w:val="28"/>
-          <w:szCs w:val="28"/>
-        </w:rPr>
-        <w:t>, ta lại dùng kỹ thuật type punning để chuyển “f_int” từ kiểu int sang biến “ f ” kiểu float.</w:t>
-      </w:r>
-    </w:p>
-    <w:p>
-      <w:pPr>
-        <w:rPr>
-          <w:rFonts w:ascii="Times New Roman" w:hAnsi="Times New Roman" w:cs="Times New Roman"/>
-          <w:sz w:val="28"/>
-          <w:szCs w:val="28"/>
-        </w:rPr>
-      </w:pPr>
-      <w:r>
-        <w:rPr>
-          <w:rFonts w:ascii="Times New Roman" w:hAnsi="Times New Roman" w:cs="Times New Roman"/>
-          <w:sz w:val="28"/>
-          <w:szCs w:val="28"/>
-        </w:rPr>
-        <w:t>3. Sử dụng hàm sprintf của c để lưu của kí tự của số thực cần in vào mảng char tên “buffer”.</w:t>
-      </w:r>
-    </w:p>
-    <w:p>
-      <w:pPr>
-        <w:rPr>
-          <w:rFonts w:ascii="Times New Roman" w:hAnsi="Times New Roman" w:cs="Times New Roman"/>
-          <w:sz w:val="28"/>
-          <w:szCs w:val="28"/>
-        </w:rPr>
-      </w:pPr>
-      <w:r>
-        <w:rPr>
-          <w:rFonts w:ascii="Times New Roman" w:hAnsi="Times New Roman" w:cs="Times New Roman"/>
-          <w:sz w:val="28"/>
-          <w:szCs w:val="28"/>
-        </w:rPr>
-        <w:t>4. Sau đó</w:t>
-      </w:r>
-      <w:r>
-        <w:rPr>
-          <w:rFonts w:ascii="Times New Roman" w:hAnsi="Times New Roman" w:cs="Times New Roman"/>
-          <w:sz w:val="28"/>
-          <w:szCs w:val="28"/>
-        </w:rPr>
-        <w:t xml:space="preserve"> dùng phương thức “Write” của đối tượng “gSynchConsole” để ghi kí tự đó ra màn hình. Kí tự được ghi bằng cách truyền địa chỉ của “c” và số lượng kí tự cần ghi, trong trường hợp này là 1.</w:t>
-      </w:r>
-    </w:p>
-    <w:p>
-      <w:pPr>
-        <w:rPr>
-          <w:rFonts w:ascii="Times New Roman" w:hAnsi="Times New Roman" w:cs="Times New Roman"/>
-          <w:sz w:val="28"/>
-          <w:szCs w:val="28"/>
-        </w:rPr>
-      </w:pPr>
-      <w:r>
-        <w:rPr>
-          <w:rFonts w:ascii="Times New Roman" w:hAnsi="Times New Roman" w:cs="Times New Roman"/>
-          <w:sz w:val="28"/>
-          <w:szCs w:val="28"/>
-        </w:rPr>
-        <w:t>5</w:t>
-      </w:r>
-      <w:r>
-        <w:rPr>
-          <w:rFonts w:ascii="Times New Roman" w:hAnsi="Times New Roman" w:cs="Times New Roman"/>
-          <w:sz w:val="28"/>
-          <w:szCs w:val="28"/>
-        </w:rPr>
-        <w:t>. Cuối cùng, tăng giá trị program counter.</w:t>
-      </w:r>
-    </w:p>
-    <w:p>
-      <w:pPr>
+      </w:pPr>
+      <w:r>
         <w:rPr>
           <w:rFonts w:ascii="Times New Roman" w:hAnsi="Times New Roman" w:cs="Times New Roman"/>
           <w:b/>
@@ -487,7 +486,8 @@
           <w:sz w:val="28"/>
           <w:szCs w:val="28"/>
         </w:rPr>
-      </w:pPr>
+        <w:t xml:space="preserve">Cài đặt chương trình sắp xếp mảng các số nguyên dùng thuật toán </w:t>
+      </w:r>
       <w:r>
         <w:rPr>
           <w:rFonts w:ascii="Times New Roman" w:hAnsi="Times New Roman" w:cs="Times New Roman"/>
@@ -496,9 +496,8 @@
           <w:sz w:val="28"/>
           <w:szCs w:val="28"/>
         </w:rPr>
-        <w:t>Define trong “syscall.</w:t>
-      </w:r>
-      <w:proofErr w:type="gramStart"/>
+        <w:t>Merge</w:t>
+      </w:r>
       <w:r>
         <w:rPr>
           <w:rFonts w:ascii="Times New Roman" w:hAnsi="Times New Roman" w:cs="Times New Roman"/>
@@ -507,9 +506,8 @@
           <w:sz w:val="28"/>
           <w:szCs w:val="28"/>
         </w:rPr>
-        <w:t>h”</w:t>
-      </w:r>
-      <w:proofErr w:type="gramEnd"/>
+        <w:t xml:space="preserve"> Sort</w:t>
+      </w:r>
     </w:p>
     <w:p>
       <w:pPr>
@@ -530,101 +528,23 @@
           <w:sz w:val="28"/>
           <w:szCs w:val="28"/>
         </w:rPr>
-        <w:t>Trong file “syscall.h”, các syscall được define như sau: SC_ReadChar và SC_PrintChar là 10 và 11,</w:t>
-      </w:r>
-      <w:r>
-        <w:rPr>
-          <w:rFonts w:ascii="Times New Roman" w:hAnsi="Times New Roman" w:cs="Times New Roman"/>
-          <w:sz w:val="28"/>
-          <w:szCs w:val="28"/>
-        </w:rPr>
-        <w:t xml:space="preserve"> SC_ReadInt</w:t>
-      </w:r>
-      <w:r>
-        <w:rPr>
-          <w:rFonts w:ascii="Times New Roman" w:hAnsi="Times New Roman" w:cs="Times New Roman"/>
-          <w:sz w:val="28"/>
-          <w:szCs w:val="28"/>
-        </w:rPr>
-        <w:t xml:space="preserve"> và </w:t>
-      </w:r>
-      <w:r>
-        <w:rPr>
-          <w:rFonts w:ascii="Times New Roman" w:hAnsi="Times New Roman" w:cs="Times New Roman"/>
-          <w:sz w:val="28"/>
-          <w:szCs w:val="28"/>
-        </w:rPr>
-        <w:t>SC_PrintInt</w:t>
-      </w:r>
-      <w:r>
-        <w:rPr>
-          <w:rFonts w:ascii="Times New Roman" w:hAnsi="Times New Roman" w:cs="Times New Roman"/>
-          <w:sz w:val="28"/>
-          <w:szCs w:val="28"/>
-        </w:rPr>
-        <w:t xml:space="preserve"> là </w:t>
-      </w:r>
-      <w:r>
-        <w:rPr>
-          <w:rFonts w:ascii="Times New Roman" w:hAnsi="Times New Roman" w:cs="Times New Roman"/>
-          <w:sz w:val="28"/>
-          <w:szCs w:val="28"/>
-        </w:rPr>
-        <w:t>15</w:t>
-      </w:r>
-      <w:r>
-        <w:rPr>
-          <w:rFonts w:ascii="Times New Roman" w:hAnsi="Times New Roman" w:cs="Times New Roman"/>
-          <w:sz w:val="28"/>
-          <w:szCs w:val="28"/>
-        </w:rPr>
-        <w:t xml:space="preserve"> và </w:t>
-      </w:r>
-      <w:r>
-        <w:rPr>
-          <w:rFonts w:ascii="Times New Roman" w:hAnsi="Times New Roman" w:cs="Times New Roman"/>
-          <w:sz w:val="28"/>
-          <w:szCs w:val="28"/>
-        </w:rPr>
-        <w:t>16</w:t>
-      </w:r>
-      <w:r>
-        <w:rPr>
-          <w:rFonts w:ascii="Times New Roman" w:hAnsi="Times New Roman" w:cs="Times New Roman"/>
-          <w:sz w:val="28"/>
-          <w:szCs w:val="28"/>
-        </w:rPr>
-        <w:t xml:space="preserve">, </w:t>
-      </w:r>
-      <w:r>
-        <w:rPr>
-          <w:rFonts w:ascii="Times New Roman" w:hAnsi="Times New Roman" w:cs="Times New Roman"/>
-          <w:sz w:val="28"/>
-          <w:szCs w:val="28"/>
-        </w:rPr>
-        <w:lastRenderedPageBreak/>
-        <w:t>SC_ReadString và SC_PrintString là 17 và 18, SC_ReadFloat và SC_PrintFloat là 19 và 20.</w:t>
-      </w:r>
-    </w:p>
-    <w:p>
-      <w:pPr>
-        <w:rPr>
-          <w:rFonts w:ascii="Times New Roman" w:hAnsi="Times New Roman" w:cs="Times New Roman"/>
-          <w:b/>
-          <w:bCs/>
-          <w:sz w:val="28"/>
-          <w:szCs w:val="28"/>
-        </w:rPr>
-      </w:pPr>
-      <w:r>
-        <w:rPr>
-          <w:rFonts w:ascii="Times New Roman" w:hAnsi="Times New Roman" w:cs="Times New Roman"/>
-          <w:b/>
-          <w:bCs/>
-          <w:sz w:val="28"/>
-          <w:szCs w:val="28"/>
-        </w:rPr>
-        <w:t>Khai báo biến toàn cục trong “.code/threads” 2 file “system.h” và “system.cc”</w:t>
+        <w:t>Viết chương trình cài đặt trong file “</w:t>
+      </w:r>
+      <w:r>
+        <w:rPr>
+          <w:rFonts w:ascii="Times New Roman" w:hAnsi="Times New Roman" w:cs="Times New Roman"/>
+          <w:sz w:val="28"/>
+          <w:szCs w:val="28"/>
+        </w:rPr>
+        <w:t>merge</w:t>
+      </w:r>
+      <w:r>
+        <w:rPr>
+          <w:rFonts w:ascii="Times New Roman" w:hAnsi="Times New Roman" w:cs="Times New Roman"/>
+          <w:sz w:val="28"/>
+          <w:szCs w:val="28"/>
+        </w:rPr>
+        <w:t>sort.c” trong thư mục .code/test.</w:t>
       </w:r>
     </w:p>
     <w:p>
@@ -646,18 +566,8 @@
           <w:sz w:val="28"/>
           <w:szCs w:val="28"/>
         </w:rPr>
-        <w:t xml:space="preserve">Trong file “system.h”, khai báo thư viện “synchcons.h” và một biến con trỏ gSynchConsole để dùng cho việc read và write ở </w:t>
-      </w:r>
-      <w:proofErr w:type="gramStart"/>
-      <w:r>
-        <w:rPr>
-          <w:rFonts w:ascii="Times New Roman" w:hAnsi="Times New Roman" w:cs="Times New Roman"/>
-          <w:sz w:val="28"/>
-          <w:szCs w:val="28"/>
-        </w:rPr>
-        <w:t>console</w:t>
-      </w:r>
-      <w:proofErr w:type="gramEnd"/>
+        <w:t>Chương trình yêu cầu người dùng nhập số lượng phần tử của mảng.</w:t>
+      </w:r>
     </w:p>
     <w:p>
       <w:pPr>
@@ -678,270 +588,7 @@
           <w:sz w:val="28"/>
           <w:szCs w:val="28"/>
         </w:rPr>
-        <w:t>Trong file “system.cc”, cũng khai bào con trỏ gSynchConsole từ SynchConsole, cài đặt tạo mới và giải phóng bộ nhớ.</w:t>
-      </w:r>
-    </w:p>
-    <w:p>
-      <w:pPr>
-        <w:rPr>
-          <w:rFonts w:ascii="Times New Roman" w:hAnsi="Times New Roman" w:cs="Times New Roman"/>
-          <w:b/>
-          <w:bCs/>
-          <w:sz w:val="28"/>
-          <w:szCs w:val="28"/>
-        </w:rPr>
-      </w:pPr>
-      <w:r>
-        <w:rPr>
-          <w:rFonts w:ascii="Times New Roman" w:hAnsi="Times New Roman" w:cs="Times New Roman"/>
-          <w:b/>
-          <w:bCs/>
-          <w:sz w:val="28"/>
-          <w:szCs w:val="28"/>
-        </w:rPr>
-        <w:t>Thay đổi trong .code/filesys/filesys.h</w:t>
-      </w:r>
-    </w:p>
-    <w:p>
-      <w:pPr>
-        <w:pStyle w:val="ListParagraph"/>
-        <w:numPr>
-          <w:ilvl w:val="0"/>
-          <w:numId w:val="1"/>
-        </w:numPr>
-        <w:rPr>
-          <w:rFonts w:ascii="Times New Roman" w:hAnsi="Times New Roman" w:cs="Times New Roman"/>
-          <w:b/>
-          <w:bCs/>
-          <w:sz w:val="28"/>
-          <w:szCs w:val="28"/>
-        </w:rPr>
-      </w:pPr>
-      <w:r>
-        <w:rPr>
-          <w:rFonts w:ascii="Times New Roman" w:hAnsi="Times New Roman" w:cs="Times New Roman"/>
-          <w:sz w:val="28"/>
-          <w:szCs w:val="28"/>
-        </w:rPr>
-        <w:t xml:space="preserve">Trong lớp FileSystem, </w:t>
-      </w:r>
-    </w:p>
-    <w:p>
-      <w:pPr>
-        <w:pStyle w:val="ListParagraph"/>
-        <w:numPr>
-          <w:ilvl w:val="1"/>
-          <w:numId w:val="1"/>
-        </w:numPr>
-        <w:rPr>
-          <w:rFonts w:ascii="Times New Roman" w:hAnsi="Times New Roman" w:cs="Times New Roman"/>
-          <w:b/>
-          <w:bCs/>
-          <w:sz w:val="28"/>
-          <w:szCs w:val="28"/>
-        </w:rPr>
-      </w:pPr>
-      <w:r>
-        <w:rPr>
-          <w:rFonts w:ascii="Times New Roman" w:hAnsi="Times New Roman" w:cs="Times New Roman"/>
-          <w:sz w:val="28"/>
-          <w:szCs w:val="28"/>
-        </w:rPr>
-        <w:t>khai báo “openfile” là một mảng con trỏ đến các đối tượng “OpenFile”, được sử dụng để theo dõi các file đang mở trong file system. Mỗi đối tượng “OpenFile” đại diện cho một file đang mở và cung cấp các phương thức để thực hiện thao tác đọc ghi, di chuyển trong file.</w:t>
-      </w:r>
-    </w:p>
-    <w:p>
-      <w:pPr>
-        <w:pStyle w:val="ListParagraph"/>
-        <w:numPr>
-          <w:ilvl w:val="1"/>
-          <w:numId w:val="1"/>
-        </w:numPr>
-        <w:rPr>
-          <w:rFonts w:ascii="Times New Roman" w:hAnsi="Times New Roman" w:cs="Times New Roman"/>
-          <w:b/>
-          <w:bCs/>
-          <w:sz w:val="28"/>
-          <w:szCs w:val="28"/>
-        </w:rPr>
-      </w:pPr>
-      <w:r>
-        <w:rPr>
-          <w:rFonts w:ascii="Times New Roman" w:hAnsi="Times New Roman" w:cs="Times New Roman"/>
-          <w:sz w:val="28"/>
-          <w:szCs w:val="28"/>
-        </w:rPr>
-        <w:t>Khai báo biến “index” để theo dõi số lượng các file đang mở trong file system. Nó chỉ ra vị trí kế tiếp trong mảng “openfile” mà một file mới sẽ được thêm vào.</w:t>
-      </w:r>
-    </w:p>
-    <w:p>
-      <w:pPr>
-        <w:pStyle w:val="ListParagraph"/>
-        <w:numPr>
-          <w:ilvl w:val="0"/>
-          <w:numId w:val="1"/>
-        </w:numPr>
-        <w:rPr>
-          <w:rFonts w:ascii="Times New Roman" w:hAnsi="Times New Roman" w:cs="Times New Roman"/>
-          <w:b/>
-          <w:bCs/>
-          <w:sz w:val="28"/>
-          <w:szCs w:val="28"/>
-        </w:rPr>
-      </w:pPr>
-      <w:r>
-        <w:rPr>
-          <w:rFonts w:ascii="Times New Roman" w:hAnsi="Times New Roman" w:cs="Times New Roman"/>
-          <w:sz w:val="28"/>
-          <w:szCs w:val="28"/>
-        </w:rPr>
-        <w:t>Ở các hàm Open, tăng giá trị index mỗi khi kết thúc hàm để chỉ ra vị trí kế tiếp trong mảng “openfile”.</w:t>
-      </w:r>
-    </w:p>
-    <w:p>
-      <w:pPr>
-        <w:pStyle w:val="ListParagraph"/>
-        <w:numPr>
-          <w:ilvl w:val="0"/>
-          <w:numId w:val="1"/>
-        </w:numPr>
-        <w:rPr>
-          <w:rFonts w:ascii="Times New Roman" w:hAnsi="Times New Roman" w:cs="Times New Roman"/>
-          <w:b/>
-          <w:bCs/>
-          <w:sz w:val="28"/>
-          <w:szCs w:val="28"/>
-        </w:rPr>
-      </w:pPr>
-      <w:r>
-        <w:rPr>
-          <w:rFonts w:ascii="Times New Roman" w:hAnsi="Times New Roman" w:cs="Times New Roman"/>
-          <w:sz w:val="28"/>
-          <w:szCs w:val="28"/>
-        </w:rPr>
-        <w:t>Khai báo và cài đặt hàm open file với type chỉ định.</w:t>
-      </w:r>
-    </w:p>
-    <w:p>
-      <w:pPr>
-        <w:rPr>
-          <w:rFonts w:ascii="Times New Roman" w:hAnsi="Times New Roman" w:cs="Times New Roman"/>
-          <w:b/>
-          <w:bCs/>
-          <w:sz w:val="28"/>
-          <w:szCs w:val="28"/>
-        </w:rPr>
-      </w:pPr>
-      <w:r>
-        <w:rPr>
-          <w:rFonts w:ascii="Times New Roman" w:hAnsi="Times New Roman" w:cs="Times New Roman"/>
-          <w:b/>
-          <w:bCs/>
-          <w:sz w:val="28"/>
-          <w:szCs w:val="28"/>
-        </w:rPr>
-        <w:t xml:space="preserve">Cài đặt chương trình sắp xếp mảng các số nguyên dùng thuật toán </w:t>
-      </w:r>
-      <w:r>
-        <w:rPr>
-          <w:rFonts w:ascii="Times New Roman" w:hAnsi="Times New Roman" w:cs="Times New Roman"/>
-          <w:b/>
-          <w:bCs/>
-          <w:sz w:val="28"/>
-          <w:szCs w:val="28"/>
-        </w:rPr>
-        <w:t>Merge</w:t>
-      </w:r>
-      <w:r>
-        <w:rPr>
-          <w:rFonts w:ascii="Times New Roman" w:hAnsi="Times New Roman" w:cs="Times New Roman"/>
-          <w:b/>
-          <w:bCs/>
-          <w:sz w:val="28"/>
-          <w:szCs w:val="28"/>
-        </w:rPr>
-        <w:t xml:space="preserve"> Sort</w:t>
-      </w:r>
-    </w:p>
-    <w:p>
-      <w:pPr>
-        <w:pStyle w:val="ListParagraph"/>
-        <w:numPr>
-          <w:ilvl w:val="0"/>
-          <w:numId w:val="1"/>
-        </w:numPr>
-        <w:rPr>
-          <w:rFonts w:ascii="Times New Roman" w:hAnsi="Times New Roman" w:cs="Times New Roman"/>
-          <w:sz w:val="28"/>
-          <w:szCs w:val="28"/>
-        </w:rPr>
-      </w:pPr>
-      <w:r>
-        <w:rPr>
-          <w:rFonts w:ascii="Times New Roman" w:hAnsi="Times New Roman" w:cs="Times New Roman"/>
-          <w:sz w:val="28"/>
-          <w:szCs w:val="28"/>
-        </w:rPr>
-        <w:t>Viết chương trình cài đặt trong file “</w:t>
-      </w:r>
-      <w:r>
-        <w:rPr>
-          <w:rFonts w:ascii="Times New Roman" w:hAnsi="Times New Roman" w:cs="Times New Roman"/>
-          <w:sz w:val="28"/>
-          <w:szCs w:val="28"/>
-        </w:rPr>
-        <w:t>merge</w:t>
-      </w:r>
-      <w:r>
-        <w:rPr>
-          <w:rFonts w:ascii="Times New Roman" w:hAnsi="Times New Roman" w:cs="Times New Roman"/>
-          <w:sz w:val="28"/>
-          <w:szCs w:val="28"/>
-        </w:rPr>
-        <w:t>sort.c” trong thư mục .code/test.</w:t>
-      </w:r>
-    </w:p>
-    <w:p>
-      <w:pPr>
-        <w:pStyle w:val="ListParagraph"/>
-        <w:numPr>
-          <w:ilvl w:val="0"/>
-          <w:numId w:val="1"/>
-        </w:numPr>
-        <w:rPr>
-          <w:rFonts w:ascii="Times New Roman" w:hAnsi="Times New Roman" w:cs="Times New Roman"/>
-          <w:sz w:val="28"/>
-          <w:szCs w:val="28"/>
-        </w:rPr>
-      </w:pPr>
-      <w:r>
-        <w:rPr>
-          <w:rFonts w:ascii="Times New Roman" w:hAnsi="Times New Roman" w:cs="Times New Roman"/>
-          <w:sz w:val="28"/>
-          <w:szCs w:val="28"/>
-        </w:rPr>
-        <w:t>Chương trình yêu cầu người dùng nhập số lượng phần tử của mảng.</w:t>
-      </w:r>
-    </w:p>
-    <w:p>
-      <w:pPr>
-        <w:pStyle w:val="ListParagraph"/>
-        <w:numPr>
-          <w:ilvl w:val="0"/>
-          <w:numId w:val="1"/>
-        </w:numPr>
-        <w:rPr>
-          <w:rFonts w:ascii="Times New Roman" w:hAnsi="Times New Roman" w:cs="Times New Roman"/>
-          <w:sz w:val="28"/>
-          <w:szCs w:val="28"/>
-        </w:rPr>
-      </w:pPr>
-      <w:r>
-        <w:rPr>
-          <w:rFonts w:ascii="Times New Roman" w:hAnsi="Times New Roman" w:cs="Times New Roman"/>
-          <w:sz w:val="28"/>
-          <w:szCs w:val="28"/>
-        </w:rPr>
+        <w:lastRenderedPageBreak/>
         <w:t>Nhập các phần tử của mảng tuần tự.</w:t>
       </w:r>
     </w:p>

</xml_diff>